<commit_message>
added AWS Keypair in instructions manual
</commit_message>
<xml_diff>
--- a/Instruction to run Cloudformation Template.docx
+++ b/Instruction to run Cloudformation Template.docx
@@ -333,8 +333,6 @@
           <w:highlight w:val="yellow"/>
         </w:rPr>
       </w:pPr>
-      <w:bookmarkStart w:id="0" w:name="_GoBack"/>
-      <w:bookmarkEnd w:id="0"/>
       <w:r>
         <w:rPr>
           <w:b/>
@@ -1145,6 +1143,46 @@
           </wp:inline>
         </w:drawing>
       </w:r>
+    </w:p>
+    <w:p/>
+    <w:p>
+      <w:r>
+        <w:object w:dxaOrig="2056" w:dyaOrig="811" w14:anchorId="716F6E4A">
+          <v:shapetype id="_x0000_t75" coordsize="21600,21600" o:spt="75" o:preferrelative="t" path="m@4@5l@4@11@9@11@9@5xe" filled="f" stroked="f">
+            <v:stroke joinstyle="miter"/>
+            <v:formulas>
+              <v:f eqn="if lineDrawn pixelLineWidth 0"/>
+              <v:f eqn="sum @0 1 0"/>
+              <v:f eqn="sum 0 0 @1"/>
+              <v:f eqn="prod @2 1 2"/>
+              <v:f eqn="prod @3 21600 pixelWidth"/>
+              <v:f eqn="prod @3 21600 pixelHeight"/>
+              <v:f eqn="sum @0 0 1"/>
+              <v:f eqn="prod @6 1 2"/>
+              <v:f eqn="prod @7 21600 pixelWidth"/>
+              <v:f eqn="sum @8 21600 0"/>
+              <v:f eqn="prod @7 21600 pixelHeight"/>
+              <v:f eqn="sum @10 21600 0"/>
+            </v:formulas>
+            <v:path o:extrusionok="f" gradientshapeok="t" o:connecttype="rect"/>
+            <o:lock v:ext="edit" aspectratio="t"/>
+          </v:shapetype>
+          <v:shape id="_x0000_i1025" type="#_x0000_t75" style="width:102.7pt;height:40.7pt" o:ole="">
+            <v:imagedata r:id="rId7" o:title=""/>
+          </v:shape>
+          <o:OLEObject Type="Embed" ProgID="Package" ShapeID="_x0000_i1025" DrawAspect="Content" ObjectID="_1619432304" r:id="rId8"/>
+        </w:object>
+      </w:r>
+      <w:r>
+        <w:object w:dxaOrig="3480" w:dyaOrig="811" w14:anchorId="5AE6FEB3">
+          <v:shape id="_x0000_i1026" type="#_x0000_t75" style="width:174.05pt;height:40.7pt" o:ole="">
+            <v:imagedata r:id="rId9" o:title=""/>
+          </v:shape>
+          <o:OLEObject Type="Embed" ProgID="Package" ShapeID="_x0000_i1026" DrawAspect="Content" ObjectID="_1619432305" r:id="rId10"/>
+        </w:object>
+      </w:r>
+      <w:bookmarkStart w:id="0" w:name="_GoBack"/>
+      <w:bookmarkEnd w:id="0"/>
     </w:p>
     <w:sectPr>
       <w:pgSz w:w="11906" w:h="16838"/>

</xml_diff>